<commit_message>
CRUD Despesa: Checagem e correções
</commit_message>
<xml_diff>
--- a/4.3 Caso de Uso - UC-21 Cadastrar despesa.docx
+++ b/4.3 Caso de Uso - UC-21 Cadastrar despesa.docx
@@ -650,6 +650,16 @@
               </w:rPr>
               <w:t xml:space="preserve"> Cadastrar</w:t>
             </w:r>
+            <w:r>
+              <w:rPr>
+                <w:rFonts w:ascii="Tahoma" w:hAnsi="Tahoma" w:cs="Tahoma"/>
+                <w:color w:val="000000"/>
+                <w:sz w:val="20"/>
+                <w:szCs w:val="20"/>
+                <w:shd w:val="clear" w:color="auto" w:fill="FFFFFF"/>
+              </w:rPr>
+              <w:t>.</w:t>
+            </w:r>
           </w:p>
           <w:p>
             <w:pPr>
@@ -728,6 +738,15 @@
                 <w:sz w:val="20"/>
                 <w:szCs w:val="20"/>
               </w:rPr>
+              <w:t>.</w:t>
+            </w:r>
+            <w:r>
+              <w:rPr>
+                <w:rFonts w:ascii="Tahoma" w:hAnsi="Tahoma" w:cs="Tahoma"/>
+                <w:color w:val="000000" w:themeColor="text1"/>
+                <w:sz w:val="20"/>
+                <w:szCs w:val="20"/>
+              </w:rPr>
               <w:t xml:space="preserve"> [3.1]</w:t>
             </w:r>
           </w:p>
@@ -774,6 +793,15 @@
               </w:rPr>
               <w:t xml:space="preserve"> requisitados</w:t>
             </w:r>
+            <w:r>
+              <w:rPr>
+                <w:rFonts w:ascii="Tahoma" w:hAnsi="Tahoma" w:cs="Tahoma"/>
+                <w:color w:val="000000" w:themeColor="text1"/>
+                <w:sz w:val="20"/>
+                <w:szCs w:val="20"/>
+              </w:rPr>
+              <w:t>.</w:t>
+            </w:r>
           </w:p>
           <w:p>
             <w:pPr>
@@ -798,7 +826,25 @@
                 <w:sz w:val="20"/>
                 <w:szCs w:val="20"/>
               </w:rPr>
-              <w:t>No botão máquinas</w:t>
+              <w:t xml:space="preserve">Ator clica </w:t>
+            </w:r>
+            <w:r>
+              <w:rPr>
+                <w:rFonts w:ascii="Tahoma" w:hAnsi="Tahoma" w:cs="Tahoma"/>
+                <w:color w:val="000000" w:themeColor="text1"/>
+                <w:sz w:val="20"/>
+                <w:szCs w:val="20"/>
+              </w:rPr>
+              <w:t>o botão máquinas</w:t>
+            </w:r>
+            <w:r>
+              <w:rPr>
+                <w:rFonts w:ascii="Tahoma" w:hAnsi="Tahoma" w:cs="Tahoma"/>
+                <w:color w:val="000000" w:themeColor="text1"/>
+                <w:sz w:val="20"/>
+                <w:szCs w:val="20"/>
+              </w:rPr>
+              <w:t>.</w:t>
             </w:r>
           </w:p>
           <w:p>
@@ -826,6 +872,15 @@
               </w:rPr>
               <w:t>Sistema exibe pop-up de busca de máquinas</w:t>
             </w:r>
+            <w:r>
+              <w:rPr>
+                <w:rFonts w:ascii="Tahoma" w:hAnsi="Tahoma" w:cs="Tahoma"/>
+                <w:color w:val="000000" w:themeColor="text1"/>
+                <w:sz w:val="20"/>
+                <w:szCs w:val="20"/>
+              </w:rPr>
+              <w:t>.</w:t>
+            </w:r>
           </w:p>
           <w:p>
             <w:pPr>
@@ -852,6 +907,15 @@
               </w:rPr>
               <w:t>Ator informa os filtros desejados</w:t>
             </w:r>
+            <w:r>
+              <w:rPr>
+                <w:rFonts w:ascii="Tahoma" w:hAnsi="Tahoma" w:cs="Tahoma"/>
+                <w:color w:val="000000" w:themeColor="text1"/>
+                <w:sz w:val="20"/>
+                <w:szCs w:val="20"/>
+              </w:rPr>
+              <w:t>.</w:t>
+            </w:r>
           </w:p>
           <w:p>
             <w:pPr>
@@ -878,6 +942,15 @@
               </w:rPr>
               <w:t>Ator clica em pesquisar</w:t>
             </w:r>
+            <w:r>
+              <w:rPr>
+                <w:rFonts w:ascii="Tahoma" w:hAnsi="Tahoma" w:cs="Tahoma"/>
+                <w:color w:val="000000" w:themeColor="text1"/>
+                <w:sz w:val="20"/>
+                <w:szCs w:val="20"/>
+              </w:rPr>
+              <w:t>.</w:t>
+            </w:r>
           </w:p>
           <w:p>
             <w:pPr>
@@ -904,6 +977,15 @@
               </w:rPr>
               <w:t>Sistema realiza a busca e retorna a listagem dos registros encontrados</w:t>
             </w:r>
+            <w:r>
+              <w:rPr>
+                <w:rFonts w:ascii="Tahoma" w:hAnsi="Tahoma" w:cs="Tahoma"/>
+                <w:color w:val="000000" w:themeColor="text1"/>
+                <w:sz w:val="20"/>
+                <w:szCs w:val="20"/>
+              </w:rPr>
+              <w:t>.</w:t>
+            </w:r>
           </w:p>
           <w:p>
             <w:pPr>
@@ -975,6 +1057,15 @@
               </w:rPr>
               <w:t>anterior</w:t>
             </w:r>
+            <w:r>
+              <w:rPr>
+                <w:rFonts w:ascii="Tahoma" w:hAnsi="Tahoma" w:cs="Tahoma"/>
+                <w:color w:val="000000" w:themeColor="text1"/>
+                <w:sz w:val="20"/>
+                <w:szCs w:val="20"/>
+              </w:rPr>
+              <w:t>.</w:t>
+            </w:r>
           </w:p>
           <w:p>
             <w:pPr>
@@ -1028,6 +1119,15 @@
               </w:rPr>
               <w:t xml:space="preserve"> selecionar máquina</w:t>
             </w:r>
+            <w:r>
+              <w:rPr>
+                <w:rFonts w:ascii="Tahoma" w:hAnsi="Tahoma" w:cs="Tahoma"/>
+                <w:color w:val="000000" w:themeColor="text1"/>
+                <w:sz w:val="20"/>
+                <w:szCs w:val="20"/>
+              </w:rPr>
+              <w:t>.</w:t>
+            </w:r>
           </w:p>
           <w:p>
             <w:pPr>
@@ -1142,6 +1242,15 @@
                 <w:sz w:val="20"/>
                 <w:szCs w:val="20"/>
               </w:rPr>
+              <w:t>.</w:t>
+            </w:r>
+            <w:r>
+              <w:rPr>
+                <w:rFonts w:ascii="Tahoma" w:hAnsi="Tahoma" w:cs="Tahoma"/>
+                <w:color w:val="000000" w:themeColor="text1"/>
+                <w:sz w:val="20"/>
+                <w:szCs w:val="20"/>
+              </w:rPr>
               <w:t xml:space="preserve"> [12.1]</w:t>
             </w:r>
           </w:p>
@@ -1188,6 +1297,15 @@
               </w:rPr>
               <w:t>clica em cadastrar</w:t>
             </w:r>
+            <w:r>
+              <w:rPr>
+                <w:rFonts w:ascii="Tahoma" w:hAnsi="Tahoma" w:cs="Tahoma"/>
+                <w:color w:val="000000" w:themeColor="text1"/>
+                <w:sz w:val="20"/>
+                <w:szCs w:val="20"/>
+              </w:rPr>
+              <w:t>.</w:t>
+            </w:r>
           </w:p>
           <w:p>
             <w:pPr>
@@ -1212,7 +1330,25 @@
                 <w:sz w:val="20"/>
                 <w:szCs w:val="20"/>
               </w:rPr>
-              <w:t>Sistema valida os dados informados [</w:t>
+              <w:t>Sistema valida os dados informados</w:t>
+            </w:r>
+            <w:r>
+              <w:rPr>
+                <w:rFonts w:ascii="Tahoma" w:hAnsi="Tahoma" w:cs="Tahoma"/>
+                <w:color w:val="000000" w:themeColor="text1"/>
+                <w:sz w:val="20"/>
+                <w:szCs w:val="20"/>
+              </w:rPr>
+              <w:t>.</w:t>
+            </w:r>
+            <w:r>
+              <w:rPr>
+                <w:rFonts w:ascii="Tahoma" w:hAnsi="Tahoma" w:cs="Tahoma"/>
+                <w:color w:val="000000" w:themeColor="text1"/>
+                <w:sz w:val="20"/>
+                <w:szCs w:val="20"/>
+              </w:rPr>
+              <w:t xml:space="preserve"> [</w:t>
             </w:r>
             <w:r>
               <w:rPr>
@@ -1275,6 +1411,15 @@
                 <w:szCs w:val="20"/>
               </w:rPr>
               <w:t>Sistema salva as informações</w:t>
+            </w:r>
+            <w:r>
+              <w:rPr>
+                <w:rFonts w:ascii="Tahoma" w:hAnsi="Tahoma" w:cs="Tahoma"/>
+                <w:color w:val="000000" w:themeColor="text1"/>
+                <w:sz w:val="20"/>
+                <w:szCs w:val="20"/>
+              </w:rPr>
+              <w:t>.</w:t>
             </w:r>
             <w:r>
               <w:rPr>
@@ -1475,18 +1620,7 @@
                 <w:szCs w:val="20"/>
                 <w:u w:val="single"/>
               </w:rPr>
-              <w:t>3</w:t>
-            </w:r>
-            <w:r>
-              <w:rPr>
-                <w:rFonts w:ascii="Tahoma" w:hAnsi="Tahoma" w:cs="Tahoma"/>
-                <w:b/>
-                <w:color w:val="000000" w:themeColor="text1"/>
-                <w:sz w:val="20"/>
-                <w:szCs w:val="20"/>
-                <w:u w:val="single"/>
-              </w:rPr>
-              <w:t>.</w:t>
+              <w:t>3.</w:t>
             </w:r>
             <w:r>
               <w:rPr>
@@ -1544,6 +1678,15 @@
               </w:rPr>
               <w:t>volta para a tela de busca de despesas</w:t>
             </w:r>
+            <w:r>
+              <w:rPr>
+                <w:rFonts w:ascii="Tahoma" w:hAnsi="Tahoma" w:cs="Tahoma"/>
+                <w:color w:val="000000" w:themeColor="text1"/>
+                <w:sz w:val="20"/>
+                <w:szCs w:val="20"/>
+              </w:rPr>
+              <w:t>.</w:t>
+            </w:r>
           </w:p>
           <w:p>
             <w:pPr>
@@ -1569,6 +1712,15 @@
               </w:rPr>
               <w:t>Fim do caso de uso</w:t>
             </w:r>
+            <w:r>
+              <w:rPr>
+                <w:rFonts w:ascii="Tahoma" w:hAnsi="Tahoma" w:cs="Tahoma"/>
+                <w:color w:val="000000" w:themeColor="text1"/>
+                <w:sz w:val="20"/>
+                <w:szCs w:val="20"/>
+              </w:rPr>
+              <w:t>.</w:t>
+            </w:r>
           </w:p>
           <w:p>
             <w:pPr>
@@ -1658,19 +1810,17 @@
                 <w:color w:val="000000" w:themeColor="text1"/>
                 <w:sz w:val="20"/>
                 <w:szCs w:val="20"/>
-                <w:u w:val="single"/>
-              </w:rPr>
-              <w:t xml:space="preserve">UC-35: </w:t>
-            </w:r>
-            <w:r>
-              <w:rPr>
-                <w:rFonts w:ascii="Tahoma" w:hAnsi="Tahoma" w:cs="Tahoma"/>
-                <w:color w:val="000000" w:themeColor="text1"/>
-                <w:sz w:val="20"/>
-                <w:szCs w:val="20"/>
-                <w:u w:val="single"/>
-              </w:rPr>
-              <w:t>Editar máquina</w:t>
+              </w:rPr>
+              <w:t>UC-35: Editar máquina</w:t>
+            </w:r>
+            <w:r>
+              <w:rPr>
+                <w:rFonts w:ascii="Tahoma" w:hAnsi="Tahoma" w:cs="Tahoma"/>
+                <w:color w:val="000000" w:themeColor="text1"/>
+                <w:sz w:val="20"/>
+                <w:szCs w:val="20"/>
+              </w:rPr>
+              <w:t>.</w:t>
             </w:r>
           </w:p>
           <w:p>
@@ -1696,6 +1846,15 @@
                 <w:szCs w:val="20"/>
               </w:rPr>
               <w:t>Fim do caso de uso</w:t>
+            </w:r>
+            <w:r>
+              <w:rPr>
+                <w:rFonts w:ascii="Tahoma" w:hAnsi="Tahoma" w:cs="Tahoma"/>
+                <w:color w:val="000000" w:themeColor="text1"/>
+                <w:sz w:val="20"/>
+                <w:szCs w:val="20"/>
+              </w:rPr>
+              <w:t>.</w:t>
             </w:r>
           </w:p>
           <w:p>
@@ -1964,6 +2123,15 @@
                 <w:sz w:val="20"/>
                 <w:szCs w:val="20"/>
               </w:rPr>
+              <w:t xml:space="preserve"> do cenário principal</w:t>
+            </w:r>
+            <w:r>
+              <w:rPr>
+                <w:rFonts w:ascii="Tahoma" w:hAnsi="Tahoma" w:cs="Tahoma"/>
+                <w:color w:val="000000" w:themeColor="text1"/>
+                <w:sz w:val="20"/>
+                <w:szCs w:val="20"/>
+              </w:rPr>
               <w:t>.</w:t>
             </w:r>
           </w:p>
@@ -2121,6 +2289,15 @@
                 <w:sz w:val="20"/>
                 <w:szCs w:val="20"/>
               </w:rPr>
+              <w:t xml:space="preserve"> do cenário principal</w:t>
+            </w:r>
+            <w:r>
+              <w:rPr>
+                <w:rFonts w:ascii="Tahoma" w:hAnsi="Tahoma" w:cs="Tahoma"/>
+                <w:color w:val="000000" w:themeColor="text1"/>
+                <w:sz w:val="20"/>
+                <w:szCs w:val="20"/>
+              </w:rPr>
               <w:t>.</w:t>
             </w:r>
           </w:p>
@@ -2272,19 +2449,19 @@
                 <w:sz w:val="20"/>
                 <w:szCs w:val="20"/>
               </w:rPr>
-              <w:t xml:space="preserve">volta para o passo </w:t>
-            </w:r>
-            <w:proofErr w:type="gramStart"/>
-            <w:r>
-              <w:rPr>
-                <w:rFonts w:ascii="Tahoma" w:hAnsi="Tahoma" w:cs="Tahoma"/>
-                <w:color w:val="000000" w:themeColor="text1"/>
-                <w:sz w:val="20"/>
-                <w:szCs w:val="20"/>
-              </w:rPr>
-              <w:t>3</w:t>
-            </w:r>
-            <w:proofErr w:type="gramEnd"/>
+              <w:t>volta para o passo 3</w:t>
+            </w:r>
+            <w:r>
+              <w:rPr>
+                <w:rFonts w:ascii="Tahoma" w:hAnsi="Tahoma" w:cs="Tahoma"/>
+                <w:color w:val="000000" w:themeColor="text1"/>
+                <w:sz w:val="20"/>
+                <w:szCs w:val="20"/>
+              </w:rPr>
+              <w:t xml:space="preserve"> do cenário principal</w:t>
+            </w:r>
+            <w:bookmarkStart w:id="0" w:name="_GoBack"/>
+            <w:bookmarkEnd w:id="0"/>
             <w:r>
               <w:rPr>
                 <w:rFonts w:ascii="Tahoma" w:hAnsi="Tahoma" w:cs="Tahoma"/>
@@ -2908,7 +3085,7 @@
                 <w:lang w:eastAsia="pt-BR"/>
               </w:rPr>
               <w:drawing>
-                <wp:inline distT="0" distB="0" distL="0" distR="0">
+                <wp:inline distT="0" distB="0" distL="0" distR="0" wp14:anchorId="09505D57" wp14:editId="6B198268">
                   <wp:extent cx="5762625" cy="4524375"/>
                   <wp:effectExtent l="0" t="0" r="0" b="0"/>
                   <wp:docPr id="1" name="Imagem 1" descr="C:\Users\Otávio\Documents\Documentos extras TCC\Caso de Uso 21\prototipo_21.png"/>
@@ -3176,9 +3353,9 @@
               </w:rPr>
               <w:drawing>
                 <wp:inline distT="0" distB="0" distL="0" distR="0">
-                  <wp:extent cx="5762625" cy="7029450"/>
+                  <wp:extent cx="5756910" cy="7028815"/>
                   <wp:effectExtent l="0" t="0" r="0" b="0"/>
-                  <wp:docPr id="3" name="Imagem 3" descr="C:\Users\Otávio\Documents\Documentos extras TCC\Caso de Uso 21\diagrama_21.png"/>
+                  <wp:docPr id="4" name="Imagem 4" descr="C:\Users\Felipe\Documents\Documentos-TCC-Projeto\Arquivos\4.3 Casos de Uso\Caso de Uso 21\diagrama_21.png"/>
                   <wp:cNvGraphicFramePr>
                     <a:graphicFrameLocks xmlns:a="http://schemas.openxmlformats.org/drawingml/2006/main" noChangeAspect="1"/>
                   </wp:cNvGraphicFramePr>
@@ -3186,7 +3363,7 @@
                     <a:graphicData uri="http://schemas.openxmlformats.org/drawingml/2006/picture">
                       <pic:pic xmlns:pic="http://schemas.openxmlformats.org/drawingml/2006/picture">
                         <pic:nvPicPr>
-                          <pic:cNvPr id="0" name="Picture 2" descr="C:\Users\Otávio\Documents\Documentos extras TCC\Caso de Uso 21\diagrama_21.png"/>
+                          <pic:cNvPr id="0" name="Picture 2" descr="C:\Users\Felipe\Documents\Documentos-TCC-Projeto\Arquivos\4.3 Casos de Uso\Caso de Uso 21\diagrama_21.png"/>
                           <pic:cNvPicPr>
                             <a:picLocks noChangeAspect="1" noChangeArrowheads="1"/>
                           </pic:cNvPicPr>
@@ -3207,7 +3384,7 @@
                         <pic:spPr bwMode="auto">
                           <a:xfrm>
                             <a:off x="0" y="0"/>
-                            <a:ext cx="5762625" cy="7029450"/>
+                            <a:ext cx="5756910" cy="7028815"/>
                           </a:xfrm>
                           <a:prstGeom prst="rect">
                             <a:avLst/>
@@ -3223,8 +3400,6 @@
                 </wp:inline>
               </w:drawing>
             </w:r>
-            <w:bookmarkStart w:id="0" w:name="_GoBack"/>
-            <w:bookmarkEnd w:id="0"/>
           </w:p>
           <w:p>
             <w:pPr>

</xml_diff>

<commit_message>
CRUD Despesa: mais correções
</commit_message>
<xml_diff>
--- a/4.3 Caso de Uso - UC-21 Cadastrar despesa.docx
+++ b/4.3 Caso de Uso - UC-21 Cadastrar despesa.docx
@@ -1676,16 +1676,16 @@
                 <w:sz w:val="20"/>
                 <w:szCs w:val="20"/>
               </w:rPr>
-              <w:t>volta para a tela de busca de despesas</w:t>
-            </w:r>
-            <w:r>
-              <w:rPr>
-                <w:rFonts w:ascii="Tahoma" w:hAnsi="Tahoma" w:cs="Tahoma"/>
-                <w:color w:val="000000" w:themeColor="text1"/>
-                <w:sz w:val="20"/>
-                <w:szCs w:val="20"/>
-              </w:rPr>
-              <w:t>.</w:t>
+              <w:t xml:space="preserve">volta para a tela </w:t>
+            </w:r>
+            <w:r>
+              <w:rPr>
+                <w:rFonts w:ascii="Tahoma" w:hAnsi="Tahoma" w:cs="Tahoma"/>
+                <w:color w:val="000000" w:themeColor="text1"/>
+                <w:sz w:val="20"/>
+                <w:szCs w:val="20"/>
+              </w:rPr>
+              <w:t>inicial do painel administrativo.</w:t>
             </w:r>
           </w:p>
           <w:p>
@@ -1721,6 +1721,8 @@
               </w:rPr>
               <w:t>.</w:t>
             </w:r>
+            <w:bookmarkStart w:id="0" w:name="_GoBack"/>
+            <w:bookmarkEnd w:id="0"/>
           </w:p>
           <w:p>
             <w:pPr>
@@ -2460,8 +2462,6 @@
               </w:rPr>
               <w:t xml:space="preserve"> do cenário principal</w:t>
             </w:r>
-            <w:bookmarkStart w:id="0" w:name="_GoBack"/>
-            <w:bookmarkEnd w:id="0"/>
             <w:r>
               <w:rPr>
                 <w:rFonts w:ascii="Tahoma" w:hAnsi="Tahoma" w:cs="Tahoma"/>

</xml_diff>

<commit_message>
CRUD Máquina: Checagem e correções
</commit_message>
<xml_diff>
--- a/4.3 Caso de Uso - UC-21 Cadastrar despesa.docx
+++ b/4.3 Caso de Uso - UC-21 Cadastrar despesa.docx
@@ -835,6 +835,15 @@
                 <w:sz w:val="20"/>
                 <w:szCs w:val="20"/>
               </w:rPr>
+              <w:t>n</w:t>
+            </w:r>
+            <w:r>
+              <w:rPr>
+                <w:rFonts w:ascii="Tahoma" w:hAnsi="Tahoma" w:cs="Tahoma"/>
+                <w:color w:val="000000" w:themeColor="text1"/>
+                <w:sz w:val="20"/>
+                <w:szCs w:val="20"/>
+              </w:rPr>
               <w:t>o botão máquinas</w:t>
             </w:r>
             <w:r>
@@ -951,6 +960,8 @@
               </w:rPr>
               <w:t>.</w:t>
             </w:r>
+            <w:bookmarkStart w:id="0" w:name="_GoBack"/>
+            <w:bookmarkEnd w:id="0"/>
           </w:p>
           <w:p>
             <w:pPr>
@@ -1721,8 +1732,6 @@
               </w:rPr>
               <w:t>.</w:t>
             </w:r>
-            <w:bookmarkStart w:id="0" w:name="_GoBack"/>
-            <w:bookmarkEnd w:id="0"/>
           </w:p>
           <w:p>
             <w:pPr>

</xml_diff>